<commit_message>
LCD Working. New DOC
</commit_message>
<xml_diff>
--- a/Doc/User Instructions.docx
+++ b/Doc/User Instructions.docx
@@ -321,7 +321,7 @@
       <w:r>
         <w:fldChar w:fldCharType="separate"/>
       </w:r>
-      <w:hyperlink w:anchor="_Toc37007644" w:history="1">
+      <w:hyperlink w:anchor="_Toc37501149" w:history="1">
         <w:r>
           <w:rPr>
             <w:rStyle w:val="Hyperlink"/>
@@ -365,7 +365,7 @@
             <w:noProof/>
             <w:webHidden/>
           </w:rPr>
-          <w:instrText xml:space="preserve"> PAGEREF _Toc37007644 \h </w:instrText>
+          <w:instrText xml:space="preserve"> PAGEREF _Toc37501149 \h </w:instrText>
         </w:r>
         <w:r>
           <w:rPr>
@@ -411,7 +411,7 @@
           <w:lang w:eastAsia="en-GB" w:bidi="ar-SA"/>
         </w:rPr>
       </w:pPr>
-      <w:hyperlink w:anchor="_Toc37007645" w:history="1">
+      <w:hyperlink w:anchor="_Toc37501150" w:history="1">
         <w:r>
           <w:rPr>
             <w:rStyle w:val="Hyperlink"/>
@@ -455,7 +455,7 @@
             <w:noProof/>
             <w:webHidden/>
           </w:rPr>
-          <w:instrText xml:space="preserve"> PAGEREF _Toc37007645 \h </w:instrText>
+          <w:instrText xml:space="preserve"> PAGEREF _Toc37501150 \h </w:instrText>
         </w:r>
         <w:r>
           <w:rPr>
@@ -501,7 +501,7 @@
           <w:lang w:eastAsia="en-GB" w:bidi="ar-SA"/>
         </w:rPr>
       </w:pPr>
-      <w:hyperlink w:anchor="_Toc37007646" w:history="1">
+      <w:hyperlink w:anchor="_Toc37501151" w:history="1">
         <w:r>
           <w:rPr>
             <w:rStyle w:val="Hyperlink"/>
@@ -545,7 +545,7 @@
             <w:noProof/>
             <w:webHidden/>
           </w:rPr>
-          <w:instrText xml:space="preserve"> PAGEREF _Toc37007646 \h </w:instrText>
+          <w:instrText xml:space="preserve"> PAGEREF _Toc37501151 \h </w:instrText>
         </w:r>
         <w:r>
           <w:rPr>
@@ -591,7 +591,7 @@
           <w:lang w:eastAsia="en-GB" w:bidi="ar-SA"/>
         </w:rPr>
       </w:pPr>
-      <w:hyperlink w:anchor="_Toc37007647" w:history="1">
+      <w:hyperlink w:anchor="_Toc37501152" w:history="1">
         <w:r>
           <w:rPr>
             <w:rStyle w:val="Hyperlink"/>
@@ -635,7 +635,7 @@
             <w:noProof/>
             <w:webHidden/>
           </w:rPr>
-          <w:instrText xml:space="preserve"> PAGEREF _Toc37007647 \h </w:instrText>
+          <w:instrText xml:space="preserve"> PAGEREF _Toc37501152 \h </w:instrText>
         </w:r>
         <w:r>
           <w:rPr>
@@ -681,7 +681,7 @@
           <w:lang w:eastAsia="en-GB" w:bidi="ar-SA"/>
         </w:rPr>
       </w:pPr>
-      <w:hyperlink w:anchor="_Toc37007648" w:history="1">
+      <w:hyperlink w:anchor="_Toc37501153" w:history="1">
         <w:r>
           <w:rPr>
             <w:rStyle w:val="Hyperlink"/>
@@ -725,7 +725,7 @@
             <w:noProof/>
             <w:webHidden/>
           </w:rPr>
-          <w:instrText xml:space="preserve"> PAGEREF _Toc37007648 \h </w:instrText>
+          <w:instrText xml:space="preserve"> PAGEREF _Toc37501153 \h </w:instrText>
         </w:r>
         <w:r>
           <w:rPr>
@@ -771,7 +771,7 @@
           <w:lang w:eastAsia="en-GB" w:bidi="ar-SA"/>
         </w:rPr>
       </w:pPr>
-      <w:hyperlink w:anchor="_Toc37007649" w:history="1">
+      <w:hyperlink w:anchor="_Toc37501154" w:history="1">
         <w:r>
           <w:rPr>
             <w:rStyle w:val="Hyperlink"/>
@@ -815,7 +815,7 @@
             <w:noProof/>
             <w:webHidden/>
           </w:rPr>
-          <w:instrText xml:space="preserve"> PAGEREF _Toc37007649 \h </w:instrText>
+          <w:instrText xml:space="preserve"> PAGEREF _Toc37501154 \h </w:instrText>
         </w:r>
         <w:r>
           <w:rPr>
@@ -861,7 +861,7 @@
           <w:lang w:eastAsia="en-GB" w:bidi="ar-SA"/>
         </w:rPr>
       </w:pPr>
-      <w:hyperlink w:anchor="_Toc37007650" w:history="1">
+      <w:hyperlink w:anchor="_Toc37501155" w:history="1">
         <w:r>
           <w:rPr>
             <w:rStyle w:val="Hyperlink"/>
@@ -905,7 +905,7 @@
             <w:noProof/>
             <w:webHidden/>
           </w:rPr>
-          <w:instrText xml:space="preserve"> PAGEREF _Toc37007650 \h </w:instrText>
+          <w:instrText xml:space="preserve"> PAGEREF _Toc37501155 \h </w:instrText>
         </w:r>
         <w:r>
           <w:rPr>
@@ -947,7 +947,7 @@
           <w:lang w:eastAsia="en-GB" w:bidi="ar-SA"/>
         </w:rPr>
       </w:pPr>
-      <w:hyperlink w:anchor="_Toc37007651" w:history="1">
+      <w:hyperlink w:anchor="_Toc37501156" w:history="1">
         <w:r>
           <w:rPr>
             <w:rStyle w:val="Hyperlink"/>
@@ -991,7 +991,7 @@
             <w:noProof/>
             <w:webHidden/>
           </w:rPr>
-          <w:instrText xml:space="preserve"> PAGEREF _Toc37007651 \h </w:instrText>
+          <w:instrText xml:space="preserve"> PAGEREF _Toc37501156 \h </w:instrText>
         </w:r>
         <w:r>
           <w:rPr>
@@ -1037,7 +1037,7 @@
           <w:lang w:eastAsia="en-GB" w:bidi="ar-SA"/>
         </w:rPr>
       </w:pPr>
-      <w:hyperlink w:anchor="_Toc37007652" w:history="1">
+      <w:hyperlink w:anchor="_Toc37501157" w:history="1">
         <w:r>
           <w:rPr>
             <w:rStyle w:val="Hyperlink"/>
@@ -1081,7 +1081,7 @@
             <w:noProof/>
             <w:webHidden/>
           </w:rPr>
-          <w:instrText xml:space="preserve"> PAGEREF _Toc37007652 \h </w:instrText>
+          <w:instrText xml:space="preserve"> PAGEREF _Toc37501157 \h </w:instrText>
         </w:r>
         <w:r>
           <w:rPr>
@@ -1127,7 +1127,7 @@
           <w:lang w:eastAsia="en-GB" w:bidi="ar-SA"/>
         </w:rPr>
       </w:pPr>
-      <w:hyperlink w:anchor="_Toc37007653" w:history="1">
+      <w:hyperlink w:anchor="_Toc37501158" w:history="1">
         <w:r>
           <w:rPr>
             <w:rStyle w:val="Hyperlink"/>
@@ -1171,7 +1171,7 @@
             <w:noProof/>
             <w:webHidden/>
           </w:rPr>
-          <w:instrText xml:space="preserve"> PAGEREF _Toc37007653 \h </w:instrText>
+          <w:instrText xml:space="preserve"> PAGEREF _Toc37501158 \h </w:instrText>
         </w:r>
         <w:r>
           <w:rPr>
@@ -1217,7 +1217,7 @@
           <w:lang w:eastAsia="en-GB" w:bidi="ar-SA"/>
         </w:rPr>
       </w:pPr>
-      <w:hyperlink w:anchor="_Toc37007654" w:history="1">
+      <w:hyperlink w:anchor="_Toc37501159" w:history="1">
         <w:r>
           <w:rPr>
             <w:rStyle w:val="Hyperlink"/>
@@ -1261,7 +1261,7 @@
             <w:noProof/>
             <w:webHidden/>
           </w:rPr>
-          <w:instrText xml:space="preserve"> PAGEREF _Toc37007654 \h </w:instrText>
+          <w:instrText xml:space="preserve"> PAGEREF _Toc37501159 \h </w:instrText>
         </w:r>
         <w:r>
           <w:rPr>
@@ -1303,7 +1303,7 @@
           <w:lang w:eastAsia="en-GB" w:bidi="ar-SA"/>
         </w:rPr>
       </w:pPr>
-      <w:hyperlink w:anchor="_Toc37007655" w:history="1">
+      <w:hyperlink w:anchor="_Toc37501160" w:history="1">
         <w:r>
           <w:rPr>
             <w:rStyle w:val="Hyperlink"/>
@@ -1347,7 +1347,7 @@
             <w:noProof/>
             <w:webHidden/>
           </w:rPr>
-          <w:instrText xml:space="preserve"> PAGEREF _Toc37007655 \h </w:instrText>
+          <w:instrText xml:space="preserve"> PAGEREF _Toc37501160 \h </w:instrText>
         </w:r>
         <w:r>
           <w:rPr>
@@ -1393,7 +1393,7 @@
           <w:lang w:eastAsia="en-GB" w:bidi="ar-SA"/>
         </w:rPr>
       </w:pPr>
-      <w:hyperlink w:anchor="_Toc37007656" w:history="1">
+      <w:hyperlink w:anchor="_Toc37501161" w:history="1">
         <w:r>
           <w:rPr>
             <w:rStyle w:val="Hyperlink"/>
@@ -1437,7 +1437,7 @@
             <w:noProof/>
             <w:webHidden/>
           </w:rPr>
-          <w:instrText xml:space="preserve"> PAGEREF _Toc37007656 \h </w:instrText>
+          <w:instrText xml:space="preserve"> PAGEREF _Toc37501161 \h </w:instrText>
         </w:r>
         <w:r>
           <w:rPr>
@@ -1483,7 +1483,7 @@
           <w:lang w:eastAsia="en-GB" w:bidi="ar-SA"/>
         </w:rPr>
       </w:pPr>
-      <w:hyperlink w:anchor="_Toc37007657" w:history="1">
+      <w:hyperlink w:anchor="_Toc37501162" w:history="1">
         <w:r>
           <w:rPr>
             <w:rStyle w:val="Hyperlink"/>
@@ -1527,7 +1527,7 @@
             <w:noProof/>
             <w:webHidden/>
           </w:rPr>
-          <w:instrText xml:space="preserve"> PAGEREF _Toc37007657 \h </w:instrText>
+          <w:instrText xml:space="preserve"> PAGEREF _Toc37501162 \h </w:instrText>
         </w:r>
         <w:r>
           <w:rPr>
@@ -1573,7 +1573,7 @@
           <w:lang w:eastAsia="en-GB" w:bidi="ar-SA"/>
         </w:rPr>
       </w:pPr>
-      <w:hyperlink w:anchor="_Toc37007658" w:history="1">
+      <w:hyperlink w:anchor="_Toc37501163" w:history="1">
         <w:r>
           <w:rPr>
             <w:rStyle w:val="Hyperlink"/>
@@ -1617,7 +1617,7 @@
             <w:noProof/>
             <w:webHidden/>
           </w:rPr>
-          <w:instrText xml:space="preserve"> PAGEREF _Toc37007658 \h </w:instrText>
+          <w:instrText xml:space="preserve"> PAGEREF _Toc37501163 \h </w:instrText>
         </w:r>
         <w:r>
           <w:rPr>
@@ -1663,7 +1663,7 @@
           <w:lang w:eastAsia="en-GB" w:bidi="ar-SA"/>
         </w:rPr>
       </w:pPr>
-      <w:hyperlink w:anchor="_Toc37007659" w:history="1">
+      <w:hyperlink w:anchor="_Toc37501164" w:history="1">
         <w:r>
           <w:rPr>
             <w:rStyle w:val="Hyperlink"/>
@@ -1707,7 +1707,7 @@
             <w:noProof/>
             <w:webHidden/>
           </w:rPr>
-          <w:instrText xml:space="preserve"> PAGEREF _Toc37007659 \h </w:instrText>
+          <w:instrText xml:space="preserve"> PAGEREF _Toc37501164 \h </w:instrText>
         </w:r>
         <w:r>
           <w:rPr>
@@ -1749,7 +1749,7 @@
           <w:lang w:eastAsia="en-GB" w:bidi="ar-SA"/>
         </w:rPr>
       </w:pPr>
-      <w:hyperlink w:anchor="_Toc37007660" w:history="1">
+      <w:hyperlink w:anchor="_Toc37501165" w:history="1">
         <w:r>
           <w:rPr>
             <w:rStyle w:val="Hyperlink"/>
@@ -1793,7 +1793,7 @@
             <w:noProof/>
             <w:webHidden/>
           </w:rPr>
-          <w:instrText xml:space="preserve"> PAGEREF _Toc37007660 \h </w:instrText>
+          <w:instrText xml:space="preserve"> PAGEREF _Toc37501165 \h </w:instrText>
         </w:r>
         <w:r>
           <w:rPr>
@@ -1835,7 +1835,7 @@
           <w:lang w:eastAsia="en-GB" w:bidi="ar-SA"/>
         </w:rPr>
       </w:pPr>
-      <w:hyperlink w:anchor="_Toc37007661" w:history="1">
+      <w:hyperlink w:anchor="_Toc37501166" w:history="1">
         <w:r>
           <w:rPr>
             <w:rStyle w:val="Hyperlink"/>
@@ -1879,7 +1879,7 @@
             <w:noProof/>
             <w:webHidden/>
           </w:rPr>
-          <w:instrText xml:space="preserve"> PAGEREF _Toc37007661 \h </w:instrText>
+          <w:instrText xml:space="preserve"> PAGEREF _Toc37501166 \h </w:instrText>
         </w:r>
         <w:r>
           <w:rPr>
@@ -1921,7 +1921,7 @@
           <w:lang w:eastAsia="en-GB" w:bidi="ar-SA"/>
         </w:rPr>
       </w:pPr>
-      <w:hyperlink w:anchor="_Toc37007662" w:history="1">
+      <w:hyperlink w:anchor="_Toc37501167" w:history="1">
         <w:r>
           <w:rPr>
             <w:rStyle w:val="Hyperlink"/>
@@ -1965,7 +1965,7 @@
             <w:noProof/>
             <w:webHidden/>
           </w:rPr>
-          <w:instrText xml:space="preserve"> PAGEREF _Toc37007662 \h </w:instrText>
+          <w:instrText xml:space="preserve"> PAGEREF _Toc37501167 \h </w:instrText>
         </w:r>
         <w:r>
           <w:rPr>
@@ -2007,7 +2007,7 @@
           <w:lang w:eastAsia="en-GB" w:bidi="ar-SA"/>
         </w:rPr>
       </w:pPr>
-      <w:hyperlink w:anchor="_Toc37007663" w:history="1">
+      <w:hyperlink w:anchor="_Toc37501168" w:history="1">
         <w:r>
           <w:rPr>
             <w:rStyle w:val="Hyperlink"/>
@@ -2051,7 +2051,7 @@
             <w:noProof/>
             <w:webHidden/>
           </w:rPr>
-          <w:instrText xml:space="preserve"> PAGEREF _Toc37007663 \h </w:instrText>
+          <w:instrText xml:space="preserve"> PAGEREF _Toc37501168 \h </w:instrText>
         </w:r>
         <w:r>
           <w:rPr>
@@ -2097,7 +2097,7 @@
           <w:lang w:eastAsia="en-GB" w:bidi="ar-SA"/>
         </w:rPr>
       </w:pPr>
-      <w:hyperlink w:anchor="_Toc37007664" w:history="1">
+      <w:hyperlink w:anchor="_Toc37501169" w:history="1">
         <w:r>
           <w:rPr>
             <w:rStyle w:val="Hyperlink"/>
@@ -2141,7 +2141,7 @@
             <w:noProof/>
             <w:webHidden/>
           </w:rPr>
-          <w:instrText xml:space="preserve"> PAGEREF _Toc37007664 \h </w:instrText>
+          <w:instrText xml:space="preserve"> PAGEREF _Toc37501169 \h </w:instrText>
         </w:r>
         <w:r>
           <w:rPr>
@@ -2187,7 +2187,7 @@
           <w:lang w:eastAsia="en-GB" w:bidi="ar-SA"/>
         </w:rPr>
       </w:pPr>
-      <w:hyperlink w:anchor="_Toc37007665" w:history="1">
+      <w:hyperlink w:anchor="_Toc37501170" w:history="1">
         <w:r>
           <w:rPr>
             <w:rStyle w:val="Hyperlink"/>
@@ -2231,7 +2231,7 @@
             <w:noProof/>
             <w:webHidden/>
           </w:rPr>
-          <w:instrText xml:space="preserve"> PAGEREF _Toc37007665 \h </w:instrText>
+          <w:instrText xml:space="preserve"> PAGEREF _Toc37501170 \h </w:instrText>
         </w:r>
         <w:r>
           <w:rPr>
@@ -2273,7 +2273,7 @@
           <w:lang w:eastAsia="en-GB" w:bidi="ar-SA"/>
         </w:rPr>
       </w:pPr>
-      <w:hyperlink w:anchor="_Toc37007666" w:history="1">
+      <w:hyperlink w:anchor="_Toc37501171" w:history="1">
         <w:r>
           <w:rPr>
             <w:rStyle w:val="Hyperlink"/>
@@ -2317,7 +2317,7 @@
             <w:noProof/>
             <w:webHidden/>
           </w:rPr>
-          <w:instrText xml:space="preserve"> PAGEREF _Toc37007666 \h </w:instrText>
+          <w:instrText xml:space="preserve"> PAGEREF _Toc37501171 \h </w:instrText>
         </w:r>
         <w:r>
           <w:rPr>
@@ -2359,7 +2359,7 @@
           <w:lang w:eastAsia="en-GB" w:bidi="ar-SA"/>
         </w:rPr>
       </w:pPr>
-      <w:hyperlink w:anchor="_Toc37007667" w:history="1">
+      <w:hyperlink w:anchor="_Toc37501172" w:history="1">
         <w:r>
           <w:rPr>
             <w:rStyle w:val="Hyperlink"/>
@@ -2403,7 +2403,7 @@
             <w:noProof/>
             <w:webHidden/>
           </w:rPr>
-          <w:instrText xml:space="preserve"> PAGEREF _Toc37007667 \h </w:instrText>
+          <w:instrText xml:space="preserve"> PAGEREF _Toc37501172 \h </w:instrText>
         </w:r>
         <w:r>
           <w:rPr>
@@ -2445,7 +2445,7 @@
           <w:lang w:eastAsia="en-GB" w:bidi="ar-SA"/>
         </w:rPr>
       </w:pPr>
-      <w:hyperlink w:anchor="_Toc37007668" w:history="1">
+      <w:hyperlink w:anchor="_Toc37501173" w:history="1">
         <w:r>
           <w:rPr>
             <w:rStyle w:val="Hyperlink"/>
@@ -2489,7 +2489,7 @@
             <w:noProof/>
             <w:webHidden/>
           </w:rPr>
-          <w:instrText xml:space="preserve"> PAGEREF _Toc37007668 \h </w:instrText>
+          <w:instrText xml:space="preserve"> PAGEREF _Toc37501173 \h </w:instrText>
         </w:r>
         <w:r>
           <w:rPr>
@@ -2531,7 +2531,7 @@
           <w:lang w:eastAsia="en-GB" w:bidi="ar-SA"/>
         </w:rPr>
       </w:pPr>
-      <w:hyperlink w:anchor="_Toc37007669" w:history="1">
+      <w:hyperlink w:anchor="_Toc37501174" w:history="1">
         <w:r>
           <w:rPr>
             <w:rStyle w:val="Hyperlink"/>
@@ -2575,7 +2575,7 @@
             <w:noProof/>
             <w:webHidden/>
           </w:rPr>
-          <w:instrText xml:space="preserve"> PAGEREF _Toc37007669 \h </w:instrText>
+          <w:instrText xml:space="preserve"> PAGEREF _Toc37501174 \h </w:instrText>
         </w:r>
         <w:r>
           <w:rPr>
@@ -2617,7 +2617,7 @@
           <w:lang w:eastAsia="en-GB" w:bidi="ar-SA"/>
         </w:rPr>
       </w:pPr>
-      <w:hyperlink w:anchor="_Toc37007670" w:history="1">
+      <w:hyperlink w:anchor="_Toc37501175" w:history="1">
         <w:r>
           <w:rPr>
             <w:rStyle w:val="Hyperlink"/>
@@ -2661,7 +2661,7 @@
             <w:noProof/>
             <w:webHidden/>
           </w:rPr>
-          <w:instrText xml:space="preserve"> PAGEREF _Toc37007670 \h </w:instrText>
+          <w:instrText xml:space="preserve"> PAGEREF _Toc37501175 \h </w:instrText>
         </w:r>
         <w:r>
           <w:rPr>
@@ -2703,7 +2703,7 @@
           <w:lang w:eastAsia="en-GB" w:bidi="ar-SA"/>
         </w:rPr>
       </w:pPr>
-      <w:hyperlink w:anchor="_Toc37007671" w:history="1">
+      <w:hyperlink w:anchor="_Toc37501176" w:history="1">
         <w:r>
           <w:rPr>
             <w:rStyle w:val="Hyperlink"/>
@@ -2747,7 +2747,7 @@
             <w:noProof/>
             <w:webHidden/>
           </w:rPr>
-          <w:instrText xml:space="preserve"> PAGEREF _Toc37007671 \h </w:instrText>
+          <w:instrText xml:space="preserve"> PAGEREF _Toc37501176 \h </w:instrText>
         </w:r>
         <w:r>
           <w:rPr>
@@ -2789,7 +2789,7 @@
           <w:lang w:eastAsia="en-GB" w:bidi="ar-SA"/>
         </w:rPr>
       </w:pPr>
-      <w:hyperlink w:anchor="_Toc37007672" w:history="1">
+      <w:hyperlink w:anchor="_Toc37501177" w:history="1">
         <w:r>
           <w:rPr>
             <w:rStyle w:val="Hyperlink"/>
@@ -2833,7 +2833,7 @@
             <w:noProof/>
             <w:webHidden/>
           </w:rPr>
-          <w:instrText xml:space="preserve"> PAGEREF _Toc37007672 \h </w:instrText>
+          <w:instrText xml:space="preserve"> PAGEREF _Toc37501177 \h </w:instrText>
         </w:r>
         <w:r>
           <w:rPr>
@@ -2875,7 +2875,7 @@
           <w:lang w:eastAsia="en-GB" w:bidi="ar-SA"/>
         </w:rPr>
       </w:pPr>
-      <w:hyperlink w:anchor="_Toc37007673" w:history="1">
+      <w:hyperlink w:anchor="_Toc37501178" w:history="1">
         <w:r>
           <w:rPr>
             <w:rStyle w:val="Hyperlink"/>
@@ -2919,7 +2919,7 @@
             <w:noProof/>
             <w:webHidden/>
           </w:rPr>
-          <w:instrText xml:space="preserve"> PAGEREF _Toc37007673 \h </w:instrText>
+          <w:instrText xml:space="preserve"> PAGEREF _Toc37501178 \h </w:instrText>
         </w:r>
         <w:r>
           <w:rPr>
@@ -2961,7 +2961,7 @@
           <w:lang w:eastAsia="en-GB" w:bidi="ar-SA"/>
         </w:rPr>
       </w:pPr>
-      <w:hyperlink w:anchor="_Toc37007674" w:history="1">
+      <w:hyperlink w:anchor="_Toc37501179" w:history="1">
         <w:r>
           <w:rPr>
             <w:rStyle w:val="Hyperlink"/>
@@ -3005,7 +3005,7 @@
             <w:noProof/>
             <w:webHidden/>
           </w:rPr>
-          <w:instrText xml:space="preserve"> PAGEREF _Toc37007674 \h </w:instrText>
+          <w:instrText xml:space="preserve"> PAGEREF _Toc37501179 \h </w:instrText>
         </w:r>
         <w:r>
           <w:rPr>
@@ -3047,7 +3047,7 @@
           <w:lang w:eastAsia="en-GB" w:bidi="ar-SA"/>
         </w:rPr>
       </w:pPr>
-      <w:hyperlink w:anchor="_Toc37007675" w:history="1">
+      <w:hyperlink w:anchor="_Toc37501180" w:history="1">
         <w:r>
           <w:rPr>
             <w:rStyle w:val="Hyperlink"/>
@@ -3091,7 +3091,7 @@
             <w:noProof/>
             <w:webHidden/>
           </w:rPr>
-          <w:instrText xml:space="preserve"> PAGEREF _Toc37007675 \h </w:instrText>
+          <w:instrText xml:space="preserve"> PAGEREF _Toc37501180 \h </w:instrText>
         </w:r>
         <w:r>
           <w:rPr>
@@ -3133,7 +3133,7 @@
           <w:lang w:eastAsia="en-GB" w:bidi="ar-SA"/>
         </w:rPr>
       </w:pPr>
-      <w:hyperlink w:anchor="_Toc37007676" w:history="1">
+      <w:hyperlink w:anchor="_Toc37501181" w:history="1">
         <w:r>
           <w:rPr>
             <w:rStyle w:val="Hyperlink"/>
@@ -3177,7 +3177,7 @@
             <w:noProof/>
             <w:webHidden/>
           </w:rPr>
-          <w:instrText xml:space="preserve"> PAGEREF _Toc37007676 \h </w:instrText>
+          <w:instrText xml:space="preserve"> PAGEREF _Toc37501181 \h </w:instrText>
         </w:r>
         <w:r>
           <w:rPr>
@@ -3219,7 +3219,7 @@
           <w:lang w:eastAsia="en-GB" w:bidi="ar-SA"/>
         </w:rPr>
       </w:pPr>
-      <w:hyperlink w:anchor="_Toc37007677" w:history="1">
+      <w:hyperlink w:anchor="_Toc37501182" w:history="1">
         <w:r>
           <w:rPr>
             <w:rStyle w:val="Hyperlink"/>
@@ -3263,7 +3263,7 @@
             <w:noProof/>
             <w:webHidden/>
           </w:rPr>
-          <w:instrText xml:space="preserve"> PAGEREF _Toc37007677 \h </w:instrText>
+          <w:instrText xml:space="preserve"> PAGEREF _Toc37501182 \h </w:instrText>
         </w:r>
         <w:r>
           <w:rPr>
@@ -3305,7 +3305,7 @@
           <w:lang w:eastAsia="en-GB" w:bidi="ar-SA"/>
         </w:rPr>
       </w:pPr>
-      <w:hyperlink w:anchor="_Toc37007678" w:history="1">
+      <w:hyperlink w:anchor="_Toc37501183" w:history="1">
         <w:r>
           <w:rPr>
             <w:rStyle w:val="Hyperlink"/>
@@ -3351,7 +3351,7 @@
             <w:noProof/>
             <w:webHidden/>
           </w:rPr>
-          <w:instrText xml:space="preserve"> PAGEREF _Toc37007678 \h </w:instrText>
+          <w:instrText xml:space="preserve"> PAGEREF _Toc37501183 \h </w:instrText>
         </w:r>
         <w:r>
           <w:rPr>
@@ -3394,7 +3394,7 @@
       <w:pPr>
         <w:pStyle w:val="Heading1"/>
       </w:pPr>
-      <w:bookmarkStart w:id="1" w:name="_Toc37007644"/>
+      <w:bookmarkStart w:id="1" w:name="_Toc37501149"/>
       <w:r>
         <w:lastRenderedPageBreak/>
         <w:t>Introduction</w:t>
@@ -3406,7 +3406,7 @@
       <w:pPr>
         <w:pStyle w:val="Heading2"/>
       </w:pPr>
-      <w:bookmarkStart w:id="2" w:name="_Toc37007645"/>
+      <w:bookmarkStart w:id="2" w:name="_Toc37501150"/>
       <w:r>
         <w:t>Intended use</w:t>
       </w:r>
@@ -3486,7 +3486,7 @@
                           </pic:cNvPicPr>
                         </pic:nvPicPr>
                         <pic:blipFill>
-                          <a:blip r:embed="rId7" cstate="print">
+                          <a:blip r:embed="rId8" cstate="print">
                             <a:extLst>
                               <a:ext uri="{28A0092B-C50C-407E-A947-70E740481C1C}">
                                 <a14:useLocalDpi xmlns:a14="http://schemas.microsoft.com/office/drawing/2010/main" val="0"/>
@@ -3608,7 +3608,7 @@
       <w:pPr>
         <w:pStyle w:val="Heading2"/>
       </w:pPr>
-      <w:bookmarkStart w:id="3" w:name="_Toc37007646"/>
+      <w:bookmarkStart w:id="3" w:name="_Toc37501151"/>
       <w:r>
         <w:t>Device</w:t>
       </w:r>
@@ -3649,7 +3649,7 @@
                     </pic:cNvPicPr>
                   </pic:nvPicPr>
                   <pic:blipFill>
-                    <a:blip r:embed="rId8">
+                    <a:blip r:embed="rId9">
                       <a:extLst>
                         <a:ext uri="{28A0092B-C50C-407E-A947-70E740481C1C}">
                           <a14:useLocalDpi xmlns:a14="http://schemas.microsoft.com/office/drawing/2010/main" val="0"/>
@@ -3822,7 +3822,7 @@
       <w:pPr>
         <w:pStyle w:val="Heading2"/>
       </w:pPr>
-      <w:bookmarkStart w:id="4" w:name="_Toc37007647"/>
+      <w:bookmarkStart w:id="4" w:name="_Toc37501152"/>
       <w:r>
         <w:t>Combination device</w:t>
       </w:r>
@@ -3983,7 +3983,7 @@
                     </pic:cNvPicPr>
                   </pic:nvPicPr>
                   <pic:blipFill>
-                    <a:blip r:embed="rId9" cstate="print">
+                    <a:blip r:embed="rId10" cstate="print">
                       <a:extLst>
                         <a:ext uri="{28A0092B-C50C-407E-A947-70E740481C1C}">
                           <a14:useLocalDpi xmlns:a14="http://schemas.microsoft.com/office/drawing/2010/main" val="0"/>
@@ -4159,7 +4159,7 @@
                     </pic:cNvPicPr>
                   </pic:nvPicPr>
                   <pic:blipFill>
-                    <a:blip r:embed="rId10" cstate="print">
+                    <a:blip r:embed="rId11" cstate="print">
                       <a:extLst>
                         <a:ext uri="{28A0092B-C50C-407E-A947-70E740481C1C}">
                           <a14:useLocalDpi xmlns:a14="http://schemas.microsoft.com/office/drawing/2010/main" val="0"/>
@@ -4194,7 +4194,7 @@
       <w:pPr>
         <w:pStyle w:val="Heading2"/>
       </w:pPr>
-      <w:bookmarkStart w:id="5" w:name="_Toc37007648"/>
+      <w:bookmarkStart w:id="5" w:name="_Toc37501153"/>
       <w:r>
         <w:t>User responsibility</w:t>
       </w:r>
@@ -4304,7 +4304,7 @@
                     </pic:cNvPicPr>
                   </pic:nvPicPr>
                   <pic:blipFill>
-                    <a:blip r:embed="rId11" cstate="print">
+                    <a:blip r:embed="rId12" cstate="print">
                       <a:extLst>
                         <a:ext uri="{28A0092B-C50C-407E-A947-70E740481C1C}">
                           <a14:useLocalDpi xmlns:a14="http://schemas.microsoft.com/office/drawing/2010/main" val="0"/>
@@ -4357,7 +4357,7 @@
         </w:pBdr>
         <w:spacing w:after="120"/>
       </w:pPr>
-      <w:bookmarkStart w:id="6" w:name="_Toc37007649"/>
+      <w:bookmarkStart w:id="6" w:name="_Toc37501154"/>
       <w:r>
         <w:t>Warnings</w:t>
       </w:r>
@@ -4671,7 +4671,7 @@
                     </pic:cNvPicPr>
                   </pic:nvPicPr>
                   <pic:blipFill>
-                    <a:blip r:embed="rId11" cstate="print">
+                    <a:blip r:embed="rId12" cstate="print">
                       <a:extLst>
                         <a:ext uri="{28A0092B-C50C-407E-A947-70E740481C1C}">
                           <a14:useLocalDpi xmlns:a14="http://schemas.microsoft.com/office/drawing/2010/main" val="0"/>
@@ -4724,7 +4724,7 @@
         </w:pBdr>
         <w:spacing w:after="120"/>
       </w:pPr>
-      <w:bookmarkStart w:id="7" w:name="_Toc37007650"/>
+      <w:bookmarkStart w:id="7" w:name="_Toc37501155"/>
       <w:r>
         <w:t>Clinical warnings</w:t>
       </w:r>
@@ -4848,7 +4848,7 @@
       <w:r>
         <w:br w:type="page"/>
       </w:r>
-      <w:bookmarkStart w:id="8" w:name="_Toc37007651"/>
+      <w:bookmarkStart w:id="8" w:name="_Toc37501156"/>
       <w:r>
         <w:lastRenderedPageBreak/>
         <w:t>User interface</w:t>
@@ -4890,7 +4890,7 @@
                     </pic:cNvPicPr>
                   </pic:nvPicPr>
                   <pic:blipFill>
-                    <a:blip r:embed="rId12" cstate="print">
+                    <a:blip r:embed="rId13" cstate="print">
                       <a:extLst>
                         <a:ext uri="{28A0092B-C50C-407E-A947-70E740481C1C}">
                           <a14:useLocalDpi xmlns:a14="http://schemas.microsoft.com/office/drawing/2010/main" val="0"/>
@@ -5068,7 +5068,7 @@
                     </pic:cNvPicPr>
                   </pic:nvPicPr>
                   <pic:blipFill>
-                    <a:blip r:embed="rId13">
+                    <a:blip r:embed="rId14">
                       <a:extLst>
                         <a:ext uri="{28A0092B-C50C-407E-A947-70E740481C1C}">
                           <a14:useLocalDpi xmlns:a14="http://schemas.microsoft.com/office/drawing/2010/main" val="0"/>
@@ -5111,10 +5111,7 @@
         <w:t>The ‘Breath’ button lights up during the IP phase, to indicate ventilator cycling.</w:t>
       </w:r>
     </w:p>
-    <w:p>
-      <w:bookmarkStart w:id="9" w:name="_GoBack"/>
-      <w:bookmarkEnd w:id="9"/>
-    </w:p>
+    <w:p/>
     <w:p>
       <w:r>
         <w:t xml:space="preserve">The </w:t>
@@ -5266,71 +5263,23 @@
       <w:pPr>
         <w:pStyle w:val="Heading2"/>
       </w:pPr>
-      <w:bookmarkStart w:id="10" w:name="_Toc37007652"/>
+      <w:bookmarkStart w:id="9" w:name="_Toc37501157"/>
       <w:r>
         <w:lastRenderedPageBreak/>
         <w:t>Control</w:t>
       </w:r>
-      <w:bookmarkEnd w:id="10"/>
-    </w:p>
-    <w:p/>
-    <w:p>
-      <w:r>
-        <w:t>To power up</w:t>
-      </w:r>
-      <w:r>
-        <w:t xml:space="preserve"> the </w:t>
-      </w:r>
-      <w:r>
-        <w:t>ventilator</w:t>
-      </w:r>
-      <w:r>
-        <w:t xml:space="preserve">, press </w:t>
-      </w:r>
-      <w:r>
-        <w:t xml:space="preserve">on/off switch on the </w:t>
-      </w:r>
-      <w:r>
-        <w:t xml:space="preserve">rear. Observe the power-up </w:t>
-      </w:r>
-      <w:r>
-        <w:t>self-test</w:t>
-      </w:r>
-      <w:r>
-        <w:t xml:space="preserve"> correctly displays LEDs and </w:t>
-      </w:r>
-      <w:r>
-        <w:t xml:space="preserve">the display </w:t>
-      </w:r>
-      <w:r>
-        <w:t>digits.</w:t>
-      </w:r>
-    </w:p>
-    <w:p/>
-    <w:p>
-      <w:r>
-        <w:t>To power down</w:t>
-      </w:r>
-      <w:r>
-        <w:t xml:space="preserve"> the </w:t>
-      </w:r>
-      <w:r>
-        <w:t>ventilator</w:t>
-      </w:r>
-      <w:r>
-        <w:t xml:space="preserve">, press </w:t>
-      </w:r>
-      <w:r>
-        <w:t>on/off switch on the rear</w:t>
-      </w:r>
-      <w:r>
-        <w:t xml:space="preserve">. </w:t>
-      </w:r>
-      <w:r>
-        <w:t xml:space="preserve">The monitor display will display a message saying ‘Power OFF?’ for 5 seconds. During this short period, press and hold any of the buttons for 2 seconds. </w:t>
-      </w:r>
-      <w:r>
-        <w:t>If the 5-second message is missed, then simply flick the on/off switch again, to restart the 5-second message.</w:t>
+      <w:bookmarkEnd w:id="9"/>
+    </w:p>
+    <w:p/>
+    <w:p>
+      <w:r>
+        <w:t>To power up the ventilator, press the ‘ON/OFF’ switch on the rear. Observe the power-up self-test correctly displays LEDs and the display digits.</w:t>
+      </w:r>
+    </w:p>
+    <w:p/>
+    <w:p>
+      <w:r>
+        <w:t>To power down the ventilator, press the ‘ON/OFF’ switch on the rear. The monitor will display a message for 5 seconds saying ‘Power OFF?’. During this short period, press and hold any of the facia buttons for 2 seconds. If the 5-second message is missed, then simply flick the ‘ON/OFF’ switch again, to restart the 5-second message.</w:t>
       </w:r>
     </w:p>
     <w:p/>
@@ -5479,7 +5428,7 @@
       <w:pPr>
         <w:pStyle w:val="Heading2"/>
       </w:pPr>
-      <w:bookmarkStart w:id="11" w:name="_Toc37007653"/>
+      <w:bookmarkStart w:id="10" w:name="_Toc37501158"/>
       <w:r>
         <w:t xml:space="preserve">Setting up the </w:t>
       </w:r>
@@ -5489,7 +5438,7 @@
       <w:r>
         <w:t>circuit</w:t>
       </w:r>
-      <w:bookmarkEnd w:id="11"/>
+      <w:bookmarkEnd w:id="10"/>
     </w:p>
     <w:p/>
     <w:p>
@@ -5585,16 +5534,15 @@
       </w:r>
     </w:p>
     <w:p/>
-    <w:p/>
     <w:p>
       <w:pPr>
         <w:pStyle w:val="Heading2"/>
       </w:pPr>
-      <w:bookmarkStart w:id="12" w:name="_Toc37007654"/>
+      <w:bookmarkStart w:id="11" w:name="_Toc37501159"/>
       <w:r>
         <w:t>Monitoring</w:t>
       </w:r>
-      <w:bookmarkEnd w:id="12"/>
+      <w:bookmarkEnd w:id="11"/>
     </w:p>
     <w:p/>
     <w:p>
@@ -5666,7 +5614,7 @@
                           </pic:cNvPicPr>
                         </pic:nvPicPr>
                         <pic:blipFill>
-                          <a:blip r:embed="rId7" cstate="print">
+                          <a:blip r:embed="rId8" cstate="print">
                             <a:extLst>
                               <a:ext uri="{28A0092B-C50C-407E-A947-70E740481C1C}">
                                 <a14:useLocalDpi xmlns:a14="http://schemas.microsoft.com/office/drawing/2010/main" val="0"/>
@@ -5875,7 +5823,7 @@
       <w:pPr>
         <w:pStyle w:val="Heading1"/>
       </w:pPr>
-      <w:bookmarkStart w:id="13" w:name="_Toc37007655"/>
+      <w:bookmarkStart w:id="12" w:name="_Toc37501160"/>
       <w:r>
         <w:t>Display m</w:t>
       </w:r>
@@ -5885,18 +5833,18 @@
       <w:r>
         <w:t xml:space="preserve"> and alarms</w:t>
       </w:r>
+      <w:bookmarkEnd w:id="12"/>
+    </w:p>
+    <w:p/>
+    <w:p>
+      <w:pPr>
+        <w:pStyle w:val="Heading2"/>
+      </w:pPr>
+      <w:bookmarkStart w:id="13" w:name="_Toc37501161"/>
+      <w:r>
+        <w:t>Messages</w:t>
+      </w:r>
       <w:bookmarkEnd w:id="13"/>
-    </w:p>
-    <w:p/>
-    <w:p>
-      <w:pPr>
-        <w:pStyle w:val="Heading2"/>
-      </w:pPr>
-      <w:bookmarkStart w:id="14" w:name="_Toc37007656"/>
-      <w:r>
-        <w:t>Messages</w:t>
-      </w:r>
-      <w:bookmarkEnd w:id="14"/>
     </w:p>
     <w:p/>
     <w:p>
@@ -6285,11 +6233,11 @@
       <w:pPr>
         <w:pStyle w:val="Heading2"/>
       </w:pPr>
-      <w:bookmarkStart w:id="15" w:name="_Toc37007657"/>
+      <w:bookmarkStart w:id="14" w:name="_Toc37501162"/>
       <w:r>
         <w:t>Alarm messages</w:t>
       </w:r>
-      <w:bookmarkEnd w:id="15"/>
+      <w:bookmarkEnd w:id="14"/>
     </w:p>
     <w:p/>
     <w:p>
@@ -6451,7 +6399,19 @@
               <w:t xml:space="preserve">Total power loss. Battery has emptied </w:t>
             </w:r>
             <w:r>
-              <w:t>(below 10v)</w:t>
+              <w:t>(below 1</w:t>
+            </w:r>
+            <w:r>
+              <w:t>1.3</w:t>
+            </w:r>
+            <w:r>
+              <w:t>v</w:t>
+            </w:r>
+            <w:r>
+              <w:t xml:space="preserve"> for more than 10 minutes</w:t>
+            </w:r>
+            <w:r>
+              <w:t>)</w:t>
             </w:r>
             <w:r>
               <w:t>, while in battery operating mode.</w:t>
@@ -6610,7 +6570,19 @@
           <w:p/>
           <w:p>
             <w:r>
-              <w:t>(shown in bottom Control LCD)</w:t>
+              <w:t xml:space="preserve">(shown in </w:t>
+            </w:r>
+            <w:r>
+              <w:t>top</w:t>
+            </w:r>
+            <w:r>
+              <w:t xml:space="preserve"> </w:t>
+            </w:r>
+            <w:r>
+              <w:t>Monitor</w:t>
+            </w:r>
+            <w:r>
+              <w:t xml:space="preserve"> LCD)</w:t>
             </w:r>
           </w:p>
           <w:p/>
@@ -6895,6 +6867,9 @@
             <w:r>
               <w:t>Device is operating on battery power, and battery has &lt;10% capacity remaining (approx. 10 to 20 minutes)</w:t>
             </w:r>
+            <w:r>
+              <w:t>. Will not retrigger once acknowledged.</w:t>
+            </w:r>
           </w:p>
           <w:p/>
           <w:p>
@@ -6915,7 +6890,22 @@
           <w:p/>
           <w:p>
             <w:r>
-              <w:t>Is repeated as HIGH priority alarm 1 minute before total shutdown.</w:t>
+              <w:t xml:space="preserve">Is repeated as HIGH priority alarm </w:t>
+            </w:r>
+            <w:r>
+              <w:t>3</w:t>
+            </w:r>
+            <w:r>
+              <w:t xml:space="preserve"> minute</w:t>
+            </w:r>
+            <w:r>
+              <w:t>s</w:t>
+            </w:r>
+            <w:r>
+              <w:t xml:space="preserve"> before total shutdown.</w:t>
+            </w:r>
+            <w:r>
+              <w:t xml:space="preserve"> Will retrigger continually.</w:t>
             </w:r>
           </w:p>
           <w:p/>
@@ -7016,7 +7006,6 @@
               <w:t>Type: NON-LATCHING</w:t>
             </w:r>
           </w:p>
-          <w:p/>
         </w:tc>
         <w:tc>
           <w:tcPr>
@@ -7412,11 +7401,11 @@
       <w:pPr>
         <w:pStyle w:val="Heading2"/>
       </w:pPr>
-      <w:bookmarkStart w:id="16" w:name="_Toc37007658"/>
+      <w:bookmarkStart w:id="15" w:name="_Toc37501163"/>
       <w:r>
         <w:t>Alarm visual and audible indicators</w:t>
       </w:r>
-      <w:bookmarkEnd w:id="16"/>
+      <w:bookmarkEnd w:id="15"/>
     </w:p>
     <w:p>
       <w:pPr>
@@ -7467,7 +7456,7 @@
                     </pic:cNvPicPr>
                   </pic:nvPicPr>
                   <pic:blipFill>
-                    <a:blip r:embed="rId14">
+                    <a:blip r:embed="rId15">
                       <a:extLst>
                         <a:ext uri="{28A0092B-C50C-407E-A947-70E740481C1C}">
                           <a14:useLocalDpi xmlns:a14="http://schemas.microsoft.com/office/drawing/2010/main" val="0"/>
@@ -7528,7 +7517,7 @@
       <w:pPr>
         <w:pStyle w:val="Heading2"/>
       </w:pPr>
-      <w:bookmarkStart w:id="17" w:name="_Toc37007659"/>
+      <w:bookmarkStart w:id="16" w:name="_Toc37501164"/>
       <w:r>
         <w:t xml:space="preserve">Conditions </w:t>
       </w:r>
@@ -7553,7 +7542,7 @@
       <w:r>
         <w:t>s</w:t>
       </w:r>
-      <w:bookmarkEnd w:id="17"/>
+      <w:bookmarkEnd w:id="16"/>
     </w:p>
     <w:p>
       <w:pPr>
@@ -7713,16 +7702,14 @@
               <w:rPr>
                 <w:lang w:eastAsia="en-GB"/>
               </w:rPr>
-              <w:t xml:space="preserve">On changing </w:t>
-            </w:r>
-            <w:proofErr w:type="gramStart"/>
+              <w:t>On changing a</w:t>
+            </w:r>
             <w:r>
               <w:rPr>
                 <w:lang w:eastAsia="en-GB"/>
               </w:rPr>
-              <w:t>a</w:t>
-            </w:r>
-            <w:proofErr w:type="gramEnd"/>
+              <w:t>n</w:t>
+            </w:r>
             <w:r>
               <w:rPr>
                 <w:lang w:eastAsia="en-GB"/>
@@ -7764,11 +7751,11 @@
       <w:pPr>
         <w:pStyle w:val="Heading1"/>
       </w:pPr>
-      <w:bookmarkStart w:id="18" w:name="_Toc37007660"/>
+      <w:bookmarkStart w:id="17" w:name="_Toc37501165"/>
       <w:r>
         <w:t>Functional testing</w:t>
       </w:r>
-      <w:bookmarkEnd w:id="18"/>
+      <w:bookmarkEnd w:id="17"/>
     </w:p>
     <w:p>
       <w:pPr>
@@ -7831,97 +7818,97 @@
       <w:pPr>
         <w:pStyle w:val="Heading1"/>
       </w:pPr>
-      <w:bookmarkStart w:id="19" w:name="_Toc37007661"/>
+      <w:bookmarkStart w:id="18" w:name="_Toc37501166"/>
       <w:r>
         <w:t>Battery</w:t>
       </w:r>
+      <w:bookmarkEnd w:id="18"/>
+    </w:p>
+    <w:p>
+      <w:r>
+        <w:t xml:space="preserve">The </w:t>
+      </w:r>
+      <w:r>
+        <w:t>ventilator</w:t>
+      </w:r>
+      <w:r>
+        <w:t xml:space="preserve"> contains 1 sealed lead acid battery that can operate the unit for </w:t>
+      </w:r>
+      <w:r>
+        <w:t xml:space="preserve">at least 45 minutes </w:t>
+      </w:r>
+      <w:r>
+        <w:t>in the event of a mains power fail situation. The 4</w:t>
+      </w:r>
+      <w:r>
+        <w:t>5 minutes</w:t>
+      </w:r>
+      <w:r>
+        <w:t xml:space="preserve"> period</w:t>
+      </w:r>
+      <w:r>
+        <w:t xml:space="preserve"> </w:t>
+      </w:r>
+      <w:r>
+        <w:t xml:space="preserve">is for a battery that is </w:t>
+      </w:r>
+      <w:r>
+        <w:t>in a good condition.</w:t>
+      </w:r>
+    </w:p>
+    <w:p/>
+    <w:p>
+      <w:r>
+        <w:t xml:space="preserve">If the </w:t>
+      </w:r>
+      <w:r>
+        <w:t>ventilator</w:t>
+      </w:r>
+      <w:r>
+        <w:t xml:space="preserve"> has been used on battery power and </w:t>
+      </w:r>
+      <w:r>
+        <w:t xml:space="preserve">it </w:t>
+      </w:r>
+      <w:r>
+        <w:t>has been allowed to fully discharge the battery, the</w:t>
+      </w:r>
+      <w:r>
+        <w:t>n the</w:t>
+      </w:r>
+      <w:r>
+        <w:t xml:space="preserve"> battery can be described as being in a deep discharged state. If the unit is stored or placed out of service without recharging the batter</w:t>
+      </w:r>
+      <w:r>
+        <w:t>y</w:t>
+      </w:r>
+      <w:r>
+        <w:t xml:space="preserve">, the deep discharged state </w:t>
+      </w:r>
+      <w:r>
+        <w:t>can severely</w:t>
+      </w:r>
+      <w:r>
+        <w:t xml:space="preserve"> reduce the battery life.</w:t>
+      </w:r>
+      <w:r>
+        <w:t xml:space="preserve"> </w:t>
+      </w:r>
+      <w:r>
+        <w:t>The damage is irreversible and the battery must be replaced.</w:t>
+      </w:r>
+    </w:p>
+    <w:p/>
+    <w:p/>
+    <w:p>
+      <w:pPr>
+        <w:pStyle w:val="Heading1"/>
+      </w:pPr>
+      <w:bookmarkStart w:id="19" w:name="_Toc37501167"/>
+      <w:r>
+        <w:t>Extended storage</w:t>
+      </w:r>
       <w:bookmarkEnd w:id="19"/>
-    </w:p>
-    <w:p>
-      <w:r>
-        <w:t xml:space="preserve">The </w:t>
-      </w:r>
-      <w:r>
-        <w:t>ventilator</w:t>
-      </w:r>
-      <w:r>
-        <w:t xml:space="preserve"> contains 1 sealed lead acid battery that can operate the unit for </w:t>
-      </w:r>
-      <w:r>
-        <w:t xml:space="preserve">at least 45 minutes </w:t>
-      </w:r>
-      <w:r>
-        <w:t>in the event of a mains power fail situation. The 4</w:t>
-      </w:r>
-      <w:r>
-        <w:t>5 minutes</w:t>
-      </w:r>
-      <w:r>
-        <w:t xml:space="preserve"> period</w:t>
-      </w:r>
-      <w:r>
-        <w:t xml:space="preserve"> </w:t>
-      </w:r>
-      <w:r>
-        <w:t xml:space="preserve">is for a battery that is </w:t>
-      </w:r>
-      <w:r>
-        <w:t>in a good condition.</w:t>
-      </w:r>
-    </w:p>
-    <w:p/>
-    <w:p>
-      <w:r>
-        <w:t xml:space="preserve">If the </w:t>
-      </w:r>
-      <w:r>
-        <w:t>ventilator</w:t>
-      </w:r>
-      <w:r>
-        <w:t xml:space="preserve"> has been used on battery power and </w:t>
-      </w:r>
-      <w:r>
-        <w:t xml:space="preserve">it </w:t>
-      </w:r>
-      <w:r>
-        <w:t>has been allowed to fully discharge the battery, the</w:t>
-      </w:r>
-      <w:r>
-        <w:t>n the</w:t>
-      </w:r>
-      <w:r>
-        <w:t xml:space="preserve"> battery can be described as being in a deep discharged state. If the unit is stored or placed out of service without recharging the batter</w:t>
-      </w:r>
-      <w:r>
-        <w:t>y</w:t>
-      </w:r>
-      <w:r>
-        <w:t xml:space="preserve">, the deep discharged state </w:t>
-      </w:r>
-      <w:r>
-        <w:t>can severely</w:t>
-      </w:r>
-      <w:r>
-        <w:t xml:space="preserve"> reduce the battery life.</w:t>
-      </w:r>
-      <w:r>
-        <w:t xml:space="preserve"> </w:t>
-      </w:r>
-      <w:r>
-        <w:t>The damage is irreversible and the battery must be replaced.</w:t>
-      </w:r>
-    </w:p>
-    <w:p/>
-    <w:p/>
-    <w:p>
-      <w:pPr>
-        <w:pStyle w:val="Heading1"/>
-      </w:pPr>
-      <w:bookmarkStart w:id="20" w:name="_Toc37007662"/>
-      <w:r>
-        <w:t>Extended storage</w:t>
-      </w:r>
-      <w:bookmarkEnd w:id="20"/>
     </w:p>
     <w:p>
       <w:r>
@@ -8000,11 +7987,11 @@
       <w:pPr>
         <w:pStyle w:val="Heading1"/>
       </w:pPr>
-      <w:bookmarkStart w:id="21" w:name="_Toc37007663"/>
+      <w:bookmarkStart w:id="20" w:name="_Toc37501168"/>
       <w:r>
         <w:t>Cleaning and disinfection</w:t>
       </w:r>
-      <w:bookmarkEnd w:id="21"/>
+      <w:bookmarkEnd w:id="20"/>
     </w:p>
     <w:p>
       <w:r>
@@ -8130,11 +8117,11 @@
       <w:pPr>
         <w:pStyle w:val="Heading2"/>
       </w:pPr>
-      <w:bookmarkStart w:id="22" w:name="_Toc37007664"/>
+      <w:bookmarkStart w:id="21" w:name="_Toc37501169"/>
       <w:r>
         <w:t>Cleaning – recommended method</w:t>
       </w:r>
-      <w:bookmarkEnd w:id="22"/>
+      <w:bookmarkEnd w:id="21"/>
     </w:p>
     <w:p>
       <w:r>
@@ -8258,7 +8245,7 @@
                     </pic:cNvPicPr>
                   </pic:nvPicPr>
                   <pic:blipFill>
-                    <a:blip r:embed="rId11" cstate="print">
+                    <a:blip r:embed="rId12" cstate="print">
                       <a:extLst>
                         <a:ext uri="{28A0092B-C50C-407E-A947-70E740481C1C}">
                           <a14:useLocalDpi xmlns:a14="http://schemas.microsoft.com/office/drawing/2010/main" val="0"/>
@@ -8480,14 +8467,14 @@
       <w:pPr>
         <w:pStyle w:val="Heading2"/>
       </w:pPr>
-      <w:bookmarkStart w:id="23" w:name="_Toc37007665"/>
+      <w:bookmarkStart w:id="22" w:name="_Toc37501170"/>
       <w:r>
         <w:t>Disinfection</w:t>
       </w:r>
       <w:r>
         <w:t xml:space="preserve"> – recommended method</w:t>
       </w:r>
-      <w:bookmarkEnd w:id="23"/>
+      <w:bookmarkEnd w:id="22"/>
     </w:p>
     <w:p>
       <w:r>
@@ -8546,7 +8533,7 @@
                     </pic:cNvPicPr>
                   </pic:nvPicPr>
                   <pic:blipFill>
-                    <a:blip r:embed="rId11" cstate="print">
+                    <a:blip r:embed="rId12" cstate="print">
                       <a:extLst>
                         <a:ext uri="{28A0092B-C50C-407E-A947-70E740481C1C}">
                           <a14:useLocalDpi xmlns:a14="http://schemas.microsoft.com/office/drawing/2010/main" val="0"/>
@@ -8625,72 +8612,94 @@
       <w:pPr>
         <w:pStyle w:val="Heading1"/>
       </w:pPr>
-      <w:bookmarkStart w:id="24" w:name="_Toc37007666"/>
+      <w:bookmarkStart w:id="23" w:name="_Toc37501171"/>
       <w:r>
         <w:t>Gas supplies</w:t>
       </w:r>
+      <w:bookmarkEnd w:id="23"/>
+    </w:p>
+    <w:p>
+      <w:r>
+        <w:t xml:space="preserve">High pressure </w:t>
+      </w:r>
+      <w:r>
+        <w:t>gas</w:t>
+      </w:r>
+      <w:r>
+        <w:t xml:space="preserve"> </w:t>
+      </w:r>
+      <w:r>
+        <w:t>supply is required at 2.5 bar to 5 bar</w:t>
+      </w:r>
+      <w:r>
+        <w:t>.</w:t>
+      </w:r>
+    </w:p>
+    <w:p/>
+    <w:p>
+      <w:r>
+        <w:t xml:space="preserve">Air must be </w:t>
+      </w:r>
+      <w:r>
+        <w:t>medical gra</w:t>
+      </w:r>
+      <w:r>
+        <w:t xml:space="preserve">de to </w:t>
+      </w:r>
+      <w:r>
+        <w:t>ISO8573.1 Class 1.4.1 (minimum level of filtration)</w:t>
+      </w:r>
+      <w:r>
+        <w:t>.</w:t>
+      </w:r>
+    </w:p>
+    <w:p/>
+    <w:p>
+      <w:r>
+        <w:t xml:space="preserve">Nominal inlet gas flow is 60 L/min. </w:t>
+      </w:r>
+      <w:r>
+        <w:t>Peak inlet gas flow</w:t>
+      </w:r>
+      <w:r>
+        <w:t xml:space="preserve"> is less than</w:t>
+      </w:r>
+      <w:r>
+        <w:t xml:space="preserve"> </w:t>
+      </w:r>
+      <w:r>
+        <w:t>80</w:t>
+      </w:r>
+      <w:r>
+        <w:t xml:space="preserve"> </w:t>
+      </w:r>
+      <w:r>
+        <w:t>L</w:t>
+      </w:r>
+      <w:r>
+        <w:t>/min.</w:t>
+      </w:r>
+    </w:p>
+    <w:p/>
+    <w:p/>
+    <w:p>
+      <w:pPr>
+        <w:pStyle w:val="Heading1"/>
+      </w:pPr>
+      <w:bookmarkStart w:id="24" w:name="_Toc37501172"/>
+      <w:r>
+        <w:t>Operating environment</w:t>
+      </w:r>
       <w:bookmarkEnd w:id="24"/>
     </w:p>
     <w:p>
       <w:r>
-        <w:t xml:space="preserve">High pressure </w:t>
-      </w:r>
-      <w:r>
-        <w:t>gas</w:t>
-      </w:r>
-      <w:r>
-        <w:t xml:space="preserve"> </w:t>
-      </w:r>
-      <w:r>
-        <w:t>supply is required at 2.5 bar to 5 bar</w:t>
-      </w:r>
-      <w:r>
-        <w:t>.</w:t>
-      </w:r>
-    </w:p>
-    <w:p/>
-    <w:p>
-      <w:r>
-        <w:t xml:space="preserve">Air must be </w:t>
-      </w:r>
-      <w:r>
-        <w:t>medical gra</w:t>
-      </w:r>
-      <w:r>
-        <w:t xml:space="preserve">de to </w:t>
-      </w:r>
-      <w:r>
-        <w:t>ISO8573.1 Class 1.4.1 (minimum level of filtration)</w:t>
-      </w:r>
-      <w:r>
-        <w:t>.</w:t>
-      </w:r>
-    </w:p>
-    <w:p/>
-    <w:p>
-      <w:r>
-        <w:t xml:space="preserve">Nominal inlet gas flow is 60 L/min. </w:t>
-      </w:r>
-      <w:r>
-        <w:t>Peak inlet gas flow</w:t>
-      </w:r>
-      <w:r>
-        <w:t xml:space="preserve"> is less than</w:t>
-      </w:r>
-      <w:r>
-        <w:t xml:space="preserve"> </w:t>
-      </w:r>
-      <w:r>
-        <w:t>80</w:t>
-      </w:r>
-      <w:r>
-        <w:t xml:space="preserve"> </w:t>
-      </w:r>
-      <w:r>
-        <w:t>L</w:t>
-      </w:r>
-      <w:r>
-        <w:t>/min.</w:t>
+        <w:t>Temp: 10-40 ºC.</w:t>
+      </w:r>
+    </w:p>
+    <w:p>
+      <w:r>
+        <w:t>Humidity: 0-90% (non-condensing).</w:t>
       </w:r>
     </w:p>
     <w:p/>
@@ -8699,20 +8708,64 @@
       <w:pPr>
         <w:pStyle w:val="Heading1"/>
       </w:pPr>
-      <w:bookmarkStart w:id="25" w:name="_Toc37007667"/>
-      <w:r>
-        <w:t>Operating environment</w:t>
+      <w:bookmarkStart w:id="25" w:name="_Toc37501173"/>
+      <w:r>
+        <w:t>Power requirements</w:t>
       </w:r>
       <w:bookmarkEnd w:id="25"/>
     </w:p>
     <w:p>
       <w:r>
-        <w:t>Temp: 10-40 ºC.</w:t>
-      </w:r>
-    </w:p>
-    <w:p>
-      <w:r>
-        <w:t>Humidity: 0-90% (non-condensing).</w:t>
+        <w:t xml:space="preserve">Voltage: </w:t>
+      </w:r>
+      <w:r>
+        <w:t>13.5v</w:t>
+      </w:r>
+    </w:p>
+    <w:p>
+      <w:r>
+        <w:t>Power: 60 VA</w:t>
+      </w:r>
+    </w:p>
+    <w:p>
+      <w:r>
+        <w:t xml:space="preserve">Battery: 12V </w:t>
+      </w:r>
+      <w:r>
+        <w:t>2.1</w:t>
+      </w:r>
+      <w:r>
+        <w:t>AH sealed lead acid.</w:t>
+      </w:r>
+    </w:p>
+    <w:p>
+      <w:r>
+        <w:t>Battery back</w:t>
+      </w:r>
+      <w:r>
+        <w:t>-</w:t>
+      </w:r>
+      <w:r>
+        <w:t xml:space="preserve">up: </w:t>
+      </w:r>
+      <w:r>
+        <w:t>More than 45 minutes.</w:t>
+      </w:r>
+    </w:p>
+    <w:p>
+      <w:r>
+        <w:t>Battery charging: Full charge - Up to 8 hours</w:t>
+      </w:r>
+    </w:p>
+    <w:p>
+      <w:r>
+        <w:t xml:space="preserve">Fuse (Battery): </w:t>
+      </w:r>
+      <w:r>
+        <w:t xml:space="preserve">1 off </w:t>
+      </w:r>
+      <w:r>
+        <w:t>T2.0A 250V</w:t>
       </w:r>
     </w:p>
     <w:p/>
@@ -8721,77 +8774,11 @@
       <w:pPr>
         <w:pStyle w:val="Heading1"/>
       </w:pPr>
-      <w:bookmarkStart w:id="26" w:name="_Toc37007668"/>
-      <w:r>
-        <w:t>Power requirements</w:t>
+      <w:bookmarkStart w:id="26" w:name="_Toc37501174"/>
+      <w:r>
+        <w:t>Dimensions</w:t>
       </w:r>
       <w:bookmarkEnd w:id="26"/>
-    </w:p>
-    <w:p>
-      <w:r>
-        <w:t xml:space="preserve">Voltage: </w:t>
-      </w:r>
-      <w:r>
-        <w:t>13.5v</w:t>
-      </w:r>
-    </w:p>
-    <w:p>
-      <w:r>
-        <w:t>Power: 60 VA</w:t>
-      </w:r>
-    </w:p>
-    <w:p>
-      <w:r>
-        <w:t xml:space="preserve">Battery: 12V </w:t>
-      </w:r>
-      <w:r>
-        <w:t>2.1</w:t>
-      </w:r>
-      <w:r>
-        <w:t>AH sealed lead acid.</w:t>
-      </w:r>
-    </w:p>
-    <w:p>
-      <w:r>
-        <w:t>Battery back</w:t>
-      </w:r>
-      <w:r>
-        <w:t>-</w:t>
-      </w:r>
-      <w:r>
-        <w:t xml:space="preserve">up: </w:t>
-      </w:r>
-      <w:r>
-        <w:t>More than 45 minutes.</w:t>
-      </w:r>
-    </w:p>
-    <w:p>
-      <w:r>
-        <w:t>Battery charging: Full charge - Up to 8 hours</w:t>
-      </w:r>
-    </w:p>
-    <w:p>
-      <w:r>
-        <w:t xml:space="preserve">Fuse (Battery): </w:t>
-      </w:r>
-      <w:r>
-        <w:t xml:space="preserve">1 off </w:t>
-      </w:r>
-      <w:r>
-        <w:t>T2.0A 250V</w:t>
-      </w:r>
-    </w:p>
-    <w:p/>
-    <w:p/>
-    <w:p>
-      <w:pPr>
-        <w:pStyle w:val="Heading1"/>
-      </w:pPr>
-      <w:bookmarkStart w:id="27" w:name="_Toc37007669"/>
-      <w:r>
-        <w:t>Dimensions</w:t>
-      </w:r>
-      <w:bookmarkEnd w:id="27"/>
     </w:p>
     <w:p>
       <w:r>
@@ -8849,55 +8836,90 @@
       <w:pPr>
         <w:pStyle w:val="Heading1"/>
       </w:pPr>
-      <w:bookmarkStart w:id="28" w:name="_Toc37007670"/>
+      <w:bookmarkStart w:id="27" w:name="_Toc37501175"/>
       <w:r>
         <w:t>Connectors</w:t>
       </w:r>
+      <w:bookmarkEnd w:id="27"/>
+    </w:p>
+    <w:p>
+      <w:r>
+        <w:t>Gas Output p</w:t>
+      </w:r>
+      <w:r>
+        <w:t xml:space="preserve">ort: </w:t>
+      </w:r>
+      <w:r>
+        <w:t>22mm Male c</w:t>
+      </w:r>
+      <w:r>
+        <w:t xml:space="preserve">onical </w:t>
+      </w:r>
+      <w:r>
+        <w:t xml:space="preserve">connector to </w:t>
+      </w:r>
+      <w:r>
+        <w:t>ISO5356-1</w:t>
+      </w:r>
+    </w:p>
+    <w:p>
+      <w:r>
+        <w:t>Gas Return port (on exhalation valve): 22mm Male conical connector to ISO5356-1</w:t>
+      </w:r>
+    </w:p>
+    <w:p>
+      <w:r>
+        <w:t>Patient Pressure port</w:t>
+      </w:r>
+      <w:r>
+        <w:t xml:space="preserve"> (on ventilator)</w:t>
+      </w:r>
+      <w:r>
+        <w:t>: Non</w:t>
+      </w:r>
+      <w:r>
+        <w:t>-c</w:t>
+      </w:r>
+      <w:r>
+        <w:t>onical barb</w:t>
+      </w:r>
+      <w:r>
+        <w:t>ed spigot</w:t>
+      </w:r>
+    </w:p>
+    <w:p/>
+    <w:p/>
+    <w:p>
+      <w:pPr>
+        <w:pStyle w:val="Heading1"/>
+      </w:pPr>
+      <w:bookmarkStart w:id="28" w:name="_Toc37501176"/>
+      <w:r>
+        <w:t>Classification</w:t>
+      </w:r>
+      <w:r>
+        <w:t xml:space="preserve"> of Medical Electrical System (via power supply unit)</w:t>
+      </w:r>
       <w:bookmarkEnd w:id="28"/>
     </w:p>
     <w:p>
       <w:r>
-        <w:t>Gas Output p</w:t>
-      </w:r>
-      <w:r>
-        <w:t xml:space="preserve">ort: </w:t>
-      </w:r>
-      <w:r>
-        <w:t>22mm Male c</w:t>
-      </w:r>
-      <w:r>
-        <w:t xml:space="preserve">onical </w:t>
-      </w:r>
-      <w:r>
-        <w:t xml:space="preserve">connector to </w:t>
-      </w:r>
-      <w:r>
-        <w:t>ISO5356-1</w:t>
-      </w:r>
-    </w:p>
-    <w:p>
-      <w:r>
-        <w:t>Gas Return port (on exhalation valve): 22mm Male conical connector to ISO5356-1</w:t>
-      </w:r>
-    </w:p>
-    <w:p>
-      <w:r>
-        <w:t>Patient Pressure port</w:t>
-      </w:r>
-      <w:r>
-        <w:t xml:space="preserve"> (on ventilator)</w:t>
-      </w:r>
-      <w:r>
-        <w:t>: Non</w:t>
-      </w:r>
-      <w:r>
-        <w:t>-c</w:t>
-      </w:r>
-      <w:r>
-        <w:t>onical barb</w:t>
-      </w:r>
-      <w:r>
-        <w:t>ed spigot</w:t>
+        <w:t>Type of protection against electric shock: Class I.</w:t>
+      </w:r>
+    </w:p>
+    <w:p>
+      <w:r>
+        <w:t>Degree of protection against electric shock: Type B.</w:t>
+      </w:r>
+    </w:p>
+    <w:p>
+      <w:r>
+        <w:t>IPX rating IP44</w:t>
+      </w:r>
+    </w:p>
+    <w:p>
+      <w:r>
+        <w:t>Unit must be earthed.</w:t>
       </w:r>
     </w:p>
     <w:p/>
@@ -8906,34 +8928,47 @@
       <w:pPr>
         <w:pStyle w:val="Heading1"/>
       </w:pPr>
-      <w:bookmarkStart w:id="29" w:name="_Toc37007671"/>
-      <w:r>
-        <w:t>Classification</w:t>
-      </w:r>
-      <w:r>
-        <w:t xml:space="preserve"> of Medical Electrical System (via power supply unit)</w:t>
+      <w:bookmarkStart w:id="29" w:name="_Toc37501177"/>
+      <w:r>
+        <w:t>Environmental storage conditions</w:t>
       </w:r>
       <w:bookmarkEnd w:id="29"/>
     </w:p>
     <w:p>
       <w:r>
-        <w:t>Type of protection against electric shock: Class I.</w:t>
-      </w:r>
-    </w:p>
-    <w:p>
-      <w:r>
-        <w:t>Degree of protection against electric shock: Type B.</w:t>
-      </w:r>
-    </w:p>
-    <w:p>
-      <w:r>
-        <w:t>IPX rating IP44</w:t>
-      </w:r>
-    </w:p>
-    <w:p>
-      <w:r>
-        <w:t>Unit must be earthed.</w:t>
-      </w:r>
+        <w:t>When packed for transport or storage;</w:t>
+      </w:r>
+    </w:p>
+    <w:p>
+      <w:r>
+        <w:t>Ambient Temperature: -40°C to +70°C</w:t>
+      </w:r>
+    </w:p>
+    <w:p>
+      <w:r>
+        <w:t xml:space="preserve">Relative Humidity: 10% to 90% </w:t>
+      </w:r>
+      <w:r>
+        <w:t>non-condensing</w:t>
+      </w:r>
+    </w:p>
+    <w:p>
+      <w:r>
+        <w:t xml:space="preserve">Atmospheric Pressure: 500 </w:t>
+      </w:r>
+      <w:proofErr w:type="spellStart"/>
+      <w:r>
+        <w:t>hPa</w:t>
+      </w:r>
+      <w:proofErr w:type="spellEnd"/>
+      <w:r>
+        <w:t xml:space="preserve"> to 1060 </w:t>
+      </w:r>
+      <w:proofErr w:type="spellStart"/>
+      <w:r>
+        <w:t>hPa</w:t>
+      </w:r>
+      <w:proofErr w:type="spellEnd"/>
     </w:p>
     <w:p/>
     <w:p/>
@@ -8941,47 +8976,58 @@
       <w:pPr>
         <w:pStyle w:val="Heading1"/>
       </w:pPr>
-      <w:bookmarkStart w:id="30" w:name="_Toc37007672"/>
-      <w:r>
-        <w:t>Environmental storage conditions</w:t>
+      <w:bookmarkStart w:id="30" w:name="_Toc37501178"/>
+      <w:r>
+        <w:t>Product life cycle</w:t>
       </w:r>
       <w:bookmarkEnd w:id="30"/>
     </w:p>
     <w:p>
       <w:r>
-        <w:t>When packed for transport or storage;</w:t>
-      </w:r>
-    </w:p>
-    <w:p>
-      <w:r>
-        <w:t>Ambient Temperature: -40°C to +70°C</w:t>
-      </w:r>
-    </w:p>
-    <w:p>
-      <w:r>
-        <w:t xml:space="preserve">Relative Humidity: 10% to 90% </w:t>
-      </w:r>
-      <w:r>
-        <w:t>non-condensing</w:t>
-      </w:r>
-    </w:p>
-    <w:p>
-      <w:r>
-        <w:t xml:space="preserve">Atmospheric Pressure: 500 </w:t>
-      </w:r>
-      <w:proofErr w:type="spellStart"/>
-      <w:r>
-        <w:t>hPa</w:t>
-      </w:r>
-      <w:proofErr w:type="spellEnd"/>
-      <w:r>
-        <w:t xml:space="preserve"> to 1060 </w:t>
-      </w:r>
-      <w:proofErr w:type="spellStart"/>
-      <w:r>
-        <w:t>hPa</w:t>
-      </w:r>
-      <w:proofErr w:type="spellEnd"/>
+        <w:t xml:space="preserve">The </w:t>
+      </w:r>
+      <w:r>
+        <w:t>ventilator</w:t>
+      </w:r>
+      <w:r>
+        <w:t xml:space="preserve"> has a product life of 8 years from the date of manufacture. This excludes the main battery, which has a</w:t>
+      </w:r>
+      <w:r>
+        <w:t>n approximate</w:t>
+      </w:r>
+      <w:r>
+        <w:t xml:space="preserve"> 4-year life.</w:t>
+      </w:r>
+    </w:p>
+    <w:p/>
+    <w:p>
+      <w:r>
+        <w:t>Solenoid valves should be replaced with new or overhauled valves every 10,000 hours, or every 2 years of regular use.</w:t>
+      </w:r>
+    </w:p>
+    <w:p/>
+    <w:p>
+      <w:r>
+        <w:t xml:space="preserve">Apart from the battery, the </w:t>
+      </w:r>
+      <w:r>
+        <w:t>ventilator</w:t>
+      </w:r>
+      <w:r>
+        <w:t xml:space="preserve"> and accessories do not contain any special hazardous components</w:t>
+      </w:r>
+      <w:r>
+        <w:t>. N</w:t>
+      </w:r>
+      <w:r>
+        <w:t>o special precautions are required for their disposal. The device should be disposed of in accordance to the local WEEE (Waste Electrical and Electronic Equipment) guidelines.</w:t>
+      </w:r>
+    </w:p>
+    <w:p/>
+    <w:p>
+      <w:r>
+        <w:t>At the end of its useful life this battery should be disposed of in accordance with local authority guidelines.</w:t>
+      </w:r>
     </w:p>
     <w:p/>
     <w:p/>
@@ -8989,73 +9035,14 @@
       <w:pPr>
         <w:pStyle w:val="Heading1"/>
       </w:pPr>
-      <w:bookmarkStart w:id="31" w:name="_Toc37007673"/>
-      <w:r>
-        <w:t>Product life cycle</w:t>
+      <w:bookmarkStart w:id="31" w:name="_Toc37501179"/>
+      <w:r>
+        <w:t>Maintenance</w:t>
+      </w:r>
+      <w:r>
+        <w:t xml:space="preserve"> and calibration</w:t>
       </w:r>
       <w:bookmarkEnd w:id="31"/>
-    </w:p>
-    <w:p>
-      <w:r>
-        <w:t xml:space="preserve">The </w:t>
-      </w:r>
-      <w:r>
-        <w:t>ventilator</w:t>
-      </w:r>
-      <w:r>
-        <w:t xml:space="preserve"> has a product life of 8 years from the date of manufacture. This excludes the main battery, which has a</w:t>
-      </w:r>
-      <w:r>
-        <w:t>n approximate</w:t>
-      </w:r>
-      <w:r>
-        <w:t xml:space="preserve"> 4-year life.</w:t>
-      </w:r>
-    </w:p>
-    <w:p/>
-    <w:p>
-      <w:r>
-        <w:t>Solenoid valves should be replaced with new or overhauled valves every 10,000 hours, or every 2 years of regular use.</w:t>
-      </w:r>
-    </w:p>
-    <w:p/>
-    <w:p>
-      <w:r>
-        <w:t xml:space="preserve">Apart from the battery, the </w:t>
-      </w:r>
-      <w:r>
-        <w:t>ventilator</w:t>
-      </w:r>
-      <w:r>
-        <w:t xml:space="preserve"> and accessories do not contain any special hazardous components</w:t>
-      </w:r>
-      <w:r>
-        <w:t>. N</w:t>
-      </w:r>
-      <w:r>
-        <w:t>o special precautions are required for their disposal. The device should be disposed of in accordance to the local WEEE (Waste Electrical and Electronic Equipment) guidelines.</w:t>
-      </w:r>
-    </w:p>
-    <w:p/>
-    <w:p>
-      <w:r>
-        <w:t>At the end of its useful life this battery should be disposed of in accordance with local authority guidelines.</w:t>
-      </w:r>
-    </w:p>
-    <w:p/>
-    <w:p/>
-    <w:p>
-      <w:pPr>
-        <w:pStyle w:val="Heading1"/>
-      </w:pPr>
-      <w:bookmarkStart w:id="32" w:name="_Toc37007674"/>
-      <w:r>
-        <w:t>Maintenance</w:t>
-      </w:r>
-      <w:r>
-        <w:t xml:space="preserve"> and calibration</w:t>
-      </w:r>
-      <w:bookmarkEnd w:id="32"/>
     </w:p>
     <w:p>
       <w:r>
@@ -9157,11 +9144,11 @@
       <w:pPr>
         <w:pStyle w:val="Heading1"/>
       </w:pPr>
-      <w:bookmarkStart w:id="33" w:name="_Toc37007675"/>
+      <w:bookmarkStart w:id="32" w:name="_Toc37501180"/>
       <w:r>
         <w:t>EMC compliance</w:t>
       </w:r>
-      <w:bookmarkEnd w:id="33"/>
+      <w:bookmarkEnd w:id="32"/>
     </w:p>
     <w:p>
       <w:r>
@@ -9412,7 +9399,7 @@
                           </pic:cNvPicPr>
                         </pic:nvPicPr>
                         <pic:blipFill>
-                          <a:blip r:embed="rId11" cstate="print">
+                          <a:blip r:embed="rId12" cstate="print">
                             <a:extLst>
                               <a:ext uri="{28A0092B-C50C-407E-A947-70E740481C1C}">
                                 <a14:useLocalDpi xmlns:a14="http://schemas.microsoft.com/office/drawing/2010/main" val="0"/>
@@ -9543,57 +9530,57 @@
       <w:pPr>
         <w:pStyle w:val="Heading1"/>
       </w:pPr>
-      <w:bookmarkStart w:id="34" w:name="_Toc37007676"/>
+      <w:bookmarkStart w:id="33" w:name="_Toc37501181"/>
       <w:r>
         <w:t>Preparation of a new ventilator</w:t>
       </w:r>
+      <w:bookmarkEnd w:id="33"/>
+    </w:p>
+    <w:p>
+      <w:r>
+        <w:t>Remove all transit packaging. Inspect the gas ports and proximal airway port for any packing material. Retain packaging for future storage or transportation use</w:t>
+      </w:r>
+      <w:r>
+        <w:t>.</w:t>
+      </w:r>
+    </w:p>
+    <w:p/>
+    <w:p>
+      <w:r>
+        <w:t>Remove the protective film.</w:t>
+      </w:r>
+    </w:p>
+    <w:p/>
+    <w:p>
+      <w:r>
+        <w:t>Examine the ventilator for visual damage.</w:t>
+      </w:r>
+    </w:p>
+    <w:p/>
+    <w:p>
+      <w:r>
+        <w:t xml:space="preserve">Allow the unit to acclimatize – </w:t>
+      </w:r>
+      <w:proofErr w:type="spellStart"/>
+      <w:r>
+        <w:t>i.e</w:t>
+      </w:r>
+      <w:proofErr w:type="spellEnd"/>
+      <w:r>
+        <w:t xml:space="preserve"> if the device has been stored in a cold or humid environment whilst in transit/storage, then wait at least 4 hours.</w:t>
+      </w:r>
+    </w:p>
+    <w:p/>
+    <w:p/>
+    <w:p>
+      <w:pPr>
+        <w:pStyle w:val="Heading1"/>
+      </w:pPr>
+      <w:bookmarkStart w:id="34" w:name="_Toc37501182"/>
+      <w:r>
+        <w:t>Pneumatic diagram</w:t>
+      </w:r>
       <w:bookmarkEnd w:id="34"/>
-    </w:p>
-    <w:p>
-      <w:r>
-        <w:t>Remove all transit packaging. Inspect the gas ports and proximal airway port for any packing material. Retain packaging for future storage or transportation use</w:t>
-      </w:r>
-      <w:r>
-        <w:t>.</w:t>
-      </w:r>
-    </w:p>
-    <w:p/>
-    <w:p>
-      <w:r>
-        <w:t>Remove the protective film.</w:t>
-      </w:r>
-    </w:p>
-    <w:p/>
-    <w:p>
-      <w:r>
-        <w:t>Examine the ventilator for visual damage.</w:t>
-      </w:r>
-    </w:p>
-    <w:p/>
-    <w:p>
-      <w:r>
-        <w:t xml:space="preserve">Allow the unit to acclimatize – </w:t>
-      </w:r>
-      <w:proofErr w:type="spellStart"/>
-      <w:r>
-        <w:t>i.e</w:t>
-      </w:r>
-      <w:proofErr w:type="spellEnd"/>
-      <w:r>
-        <w:t xml:space="preserve"> if the device has been stored in a cold or humid environment whilst in transit/storage, then wait at least 4 hours.</w:t>
-      </w:r>
-    </w:p>
-    <w:p/>
-    <w:p/>
-    <w:p>
-      <w:pPr>
-        <w:pStyle w:val="Heading1"/>
-      </w:pPr>
-      <w:bookmarkStart w:id="35" w:name="_Toc37007677"/>
-      <w:r>
-        <w:t>Pneumatic diagram</w:t>
-      </w:r>
-      <w:bookmarkEnd w:id="35"/>
     </w:p>
     <w:p>
       <w:r>
@@ -9625,7 +9612,7 @@
                     </pic:cNvPicPr>
                   </pic:nvPicPr>
                   <pic:blipFill rotWithShape="1">
-                    <a:blip r:embed="rId15" cstate="print">
+                    <a:blip r:embed="rId16" cstate="print">
                       <a:extLst>
                         <a:ext uri="{28A0092B-C50C-407E-A947-70E740481C1C}">
                           <a14:useLocalDpi xmlns:a14="http://schemas.microsoft.com/office/drawing/2010/main" val="0"/>
@@ -9701,10 +9688,10 @@
           <w:noProof/>
         </w:rPr>
         <w:drawing>
-          <wp:inline distT="0" distB="0" distL="0" distR="0" wp14:anchorId="572D8827" wp14:editId="04DA3DAA">
-            <wp:extent cx="5358810" cy="5178236"/>
-            <wp:effectExtent l="0" t="0" r="0" b="3810"/>
-            <wp:docPr id="2" name="Picture 2"/>
+          <wp:inline distT="0" distB="0" distL="0" distR="0" wp14:anchorId="77953C4B" wp14:editId="649BE572">
+            <wp:extent cx="4809754" cy="5184000"/>
+            <wp:effectExtent l="0" t="0" r="0" b="0"/>
+            <wp:docPr id="9" name="Picture 9"/>
             <wp:cNvGraphicFramePr>
               <a:graphicFrameLocks xmlns:a="http://schemas.openxmlformats.org/drawingml/2006/main" noChangeAspect="1"/>
             </wp:cNvGraphicFramePr>
@@ -9712,13 +9699,13 @@
               <a:graphicData uri="http://schemas.openxmlformats.org/drawingml/2006/picture">
                 <pic:pic xmlns:pic="http://schemas.openxmlformats.org/drawingml/2006/picture">
                   <pic:nvPicPr>
-                    <pic:cNvPr id="0" name="Picture 4"/>
+                    <pic:cNvPr id="0" name="Picture 3"/>
                     <pic:cNvPicPr>
                       <a:picLocks noChangeAspect="1" noChangeArrowheads="1"/>
                     </pic:cNvPicPr>
                   </pic:nvPicPr>
                   <pic:blipFill>
-                    <a:blip r:embed="rId16" cstate="print">
+                    <a:blip r:embed="rId17" cstate="print">
                       <a:extLst>
                         <a:ext uri="{28A0092B-C50C-407E-A947-70E740481C1C}">
                           <a14:useLocalDpi xmlns:a14="http://schemas.microsoft.com/office/drawing/2010/main" val="0"/>
@@ -9733,7 +9720,7 @@
                   <pic:spPr bwMode="auto">
                     <a:xfrm>
                       <a:off x="0" y="0"/>
-                      <a:ext cx="5413020" cy="5230620"/>
+                      <a:ext cx="4809754" cy="5184000"/>
                     </a:xfrm>
                     <a:prstGeom prst="rect">
                       <a:avLst/>
@@ -9845,7 +9832,6 @@
         <w:t>The breath detection looks for a real-time small pressure drop on the EP plateau pressure, which indicates the patient’s own inhalation work.</w:t>
       </w:r>
     </w:p>
-    <w:p/>
     <w:p>
       <w:pPr>
         <w:rPr>
@@ -9860,7 +9846,7 @@
           <w:lang w:eastAsia="en-GB"/>
         </w:rPr>
       </w:pPr>
-      <w:bookmarkStart w:id="36" w:name="_Toc37007678"/>
+      <w:bookmarkStart w:id="35" w:name="_Toc37501183"/>
       <w:r>
         <w:rPr>
           <w:lang w:eastAsia="en-GB"/>
@@ -9873,7 +9859,7 @@
         </w:rPr>
         <w:t xml:space="preserve"> port</w:t>
       </w:r>
-      <w:bookmarkEnd w:id="36"/>
+      <w:bookmarkEnd w:id="35"/>
     </w:p>
     <w:p>
       <w:pPr>
@@ -9925,7 +9911,7 @@
       </w:r>
     </w:p>
     <w:sectPr>
-      <w:footerReference w:type="default" r:id="rId17"/>
+      <w:footerReference w:type="default" r:id="rId18"/>
       <w:pgSz w:w="11906" w:h="16838"/>
       <w:pgMar w:top="1440" w:right="1440" w:bottom="1440" w:left="1440" w:header="708" w:footer="708" w:gutter="0"/>
       <w:cols w:space="708"/>
@@ -9984,27 +9970,14 @@
     <w:r>
       <w:t xml:space="preserve"> of </w:t>
     </w:r>
-    <w:r>
-      <w:fldChar w:fldCharType="begin"/>
-    </w:r>
-    <w:r>
-      <w:instrText xml:space="preserve"> NUMPAGES </w:instrText>
-    </w:r>
-    <w:r>
-      <w:fldChar w:fldCharType="separate"/>
-    </w:r>
-    <w:r>
-      <w:rPr>
-        <w:noProof/>
-      </w:rPr>
-      <w:t>24</w:t>
-    </w:r>
-    <w:r>
-      <w:rPr>
-        <w:noProof/>
-      </w:rPr>
-      <w:fldChar w:fldCharType="end"/>
-    </w:r>
+    <w:fldSimple w:instr=" NUMPAGES ">
+      <w:r>
+        <w:rPr>
+          <w:noProof/>
+        </w:rPr>
+        <w:t>24</w:t>
+      </w:r>
+    </w:fldSimple>
   </w:p>
 </w:ftr>
 </file>
@@ -14487,4 +14460,16 @@
     </a:ext>
   </a:extLst>
 </a:theme>
+</file>
+
+<file path=customXml/item1.xml><?xml version="1.0" encoding="utf-8"?>
+<b:Sources xmlns:b="http://schemas.openxmlformats.org/officeDocument/2006/bibliography" xmlns="http://schemas.openxmlformats.org/officeDocument/2006/bibliography" SelectedStyle="\APASixthEditionOfficeOnline.xsl" StyleName="APA" Version="6"/>
+</file>
+
+<file path=customXml/itemProps1.xml><?xml version="1.0" encoding="utf-8"?>
+<ds:datastoreItem xmlns:ds="http://schemas.openxmlformats.org/officeDocument/2006/customXml" ds:itemID="{385A4F5F-A4B9-4D94-B197-059D883EA3FA}">
+  <ds:schemaRefs>
+    <ds:schemaRef ds:uri="http://schemas.openxmlformats.org/officeDocument/2006/bibliography"/>
+  </ds:schemaRefs>
+</ds:datastoreItem>
 </file>
</xml_diff>